<commit_message>
report and rating #2
</commit_message>
<xml_diff>
--- a/Начальный кусок к 4 неделе — поправленное.docx
+++ b/Начальный кусок к 4 неделе — поправленное.docx
@@ -351,7 +351,19 @@
         <w:rPr>
           <w:lang w:val="ru-RU"/>
         </w:rPr>
-        <w:t>Тестировщики смогут принимать участие в тестировании</w:t>
+        <w:t xml:space="preserve">Тестировщики </w:t>
+      </w:r>
+      <w:r>
+        <w:rPr>
+          <w:lang w:val="ru-RU"/>
+        </w:rPr>
+        <w:t>имеют возможность</w:t>
+      </w:r>
+      <w:r>
+        <w:rPr>
+          <w:lang w:val="ru-RU"/>
+        </w:rPr>
+        <w:t xml:space="preserve"> принимать участие в тестировании</w:t>
       </w:r>
       <w:r>
         <w:rPr>
@@ -571,7 +583,21 @@
         <w:rPr>
           <w:lang w:val="ru-RU"/>
         </w:rPr>
-        <w:t>Система будет доступна через интернет.</w:t>
+        <w:t xml:space="preserve">Система </w:t>
+      </w:r>
+      <w:r>
+        <w:rPr>
+          <w:lang w:val="ru-RU"/>
+        </w:rPr>
+        <w:t>должна быть</w:t>
+      </w:r>
+      <w:bookmarkStart w:id="0" w:name="_GoBack"/>
+      <w:bookmarkEnd w:id="0"/>
+      <w:r>
+        <w:rPr>
+          <w:lang w:val="ru-RU"/>
+        </w:rPr>
+        <w:t xml:space="preserve"> доступна через интернет.</w:t>
       </w:r>
     </w:p>
     <w:p>
@@ -4295,8 +4321,6 @@
             <w:r>
               <w:t>1</w:t>
             </w:r>
-            <w:bookmarkStart w:id="0" w:name="_GoBack"/>
-            <w:bookmarkEnd w:id="0"/>
           </w:p>
         </w:tc>
         <w:tc>
@@ -11275,7 +11299,7 @@
       </w:pPr>
     </w:pPrDefault>
   </w:docDefaults>
-  <w:latentStyles w:defLockedState="0" w:defUIPriority="99" w:defSemiHidden="0" w:defUnhideWhenUsed="0" w:defQFormat="0" w:count="375">
+  <w:latentStyles w:defLockedState="0" w:defUIPriority="99" w:defSemiHidden="0" w:defUnhideWhenUsed="0" w:defQFormat="0" w:count="376">
     <w:lsdException w:name="Normal" w:uiPriority="0" w:qFormat="1"/>
     <w:lsdException w:name="heading 1" w:uiPriority="9" w:qFormat="1"/>
     <w:lsdException w:name="heading 2" w:semiHidden="1" w:uiPriority="9" w:unhideWhenUsed="1" w:qFormat="1"/>
@@ -11381,7 +11405,6 @@
     <w:lsdException w:name="HTML Sample" w:semiHidden="1" w:unhideWhenUsed="1"/>
     <w:lsdException w:name="HTML Typewriter" w:semiHidden="1" w:unhideWhenUsed="1"/>
     <w:lsdException w:name="HTML Variable" w:semiHidden="1" w:unhideWhenUsed="1"/>
-    <w:lsdException w:name="Normal Table" w:semiHidden="1" w:unhideWhenUsed="1"/>
     <w:lsdException w:name="annotation subject" w:semiHidden="1" w:unhideWhenUsed="1"/>
     <w:lsdException w:name="No List" w:semiHidden="1" w:unhideWhenUsed="1"/>
     <w:lsdException w:name="Outline List 1" w:semiHidden="1" w:unhideWhenUsed="1"/>
@@ -11428,10 +11451,8 @@
     <w:lsdException w:name="Table Subtle 2" w:semiHidden="1" w:unhideWhenUsed="1"/>
     <w:lsdException w:name="Table Web 1" w:semiHidden="1" w:unhideWhenUsed="1"/>
     <w:lsdException w:name="Table Web 2" w:semiHidden="1" w:unhideWhenUsed="1"/>
-    <w:lsdException w:name="Table Web 3" w:semiHidden="1" w:unhideWhenUsed="1"/>
     <w:lsdException w:name="Balloon Text" w:semiHidden="1" w:unhideWhenUsed="1"/>
     <w:lsdException w:name="Table Grid" w:uiPriority="39"/>
-    <w:lsdException w:name="Table Theme" w:semiHidden="1" w:unhideWhenUsed="1"/>
     <w:lsdException w:name="Placeholder Text" w:semiHidden="1"/>
     <w:lsdException w:name="No Spacing" w:uiPriority="1" w:qFormat="1"/>
     <w:lsdException w:name="Light Shading" w:uiPriority="60"/>
@@ -11651,6 +11672,7 @@
     <w:lsdException w:name="Smart Hyperlink" w:semiHidden="1" w:unhideWhenUsed="1"/>
     <w:lsdException w:name="Hashtag" w:semiHidden="1" w:unhideWhenUsed="1"/>
     <w:lsdException w:name="Unresolved Mention" w:semiHidden="1" w:unhideWhenUsed="1"/>
+    <w:lsdException w:name="Smart Link" w:semiHidden="1" w:unhideWhenUsed="1"/>
   </w:latentStyles>
   <w:style w:type="paragraph" w:default="1" w:styleId="a">
     <w:name w:val="Normal"/>
@@ -12009,14 +12031,14 @@
   </w:font>
   <w:font w:name="Times New Roman">
     <w:panose1 w:val="02020603050405020304"/>
-    <w:charset w:val="00"/>
+    <w:charset w:val="CC"/>
     <w:family w:val="roman"/>
     <w:pitch w:val="variable"/>
     <w:sig w:usb0="E0002EFF" w:usb1="C000785B" w:usb2="00000009" w:usb3="00000000" w:csb0="000001FF" w:csb1="00000000"/>
   </w:font>
   <w:font w:name="Courier New">
     <w:panose1 w:val="02070309020205020404"/>
-    <w:charset w:val="00"/>
+    <w:charset w:val="CC"/>
     <w:family w:val="modern"/>
     <w:pitch w:val="fixed"/>
     <w:sig w:usb0="E0002EFF" w:usb1="C0007843" w:usb2="00000009" w:usb3="00000000" w:csb0="000001FF" w:csb1="00000000"/>
@@ -12030,21 +12052,21 @@
   </w:font>
   <w:font w:name="Calibri">
     <w:panose1 w:val="020F0502020204030204"/>
-    <w:charset w:val="00"/>
+    <w:charset w:val="CC"/>
     <w:family w:val="swiss"/>
     <w:pitch w:val="variable"/>
     <w:sig w:usb0="E0002EFF" w:usb1="C000247B" w:usb2="00000009" w:usb3="00000000" w:csb0="000001FF" w:csb1="00000000"/>
   </w:font>
   <w:font w:name="Cambria Math">
     <w:panose1 w:val="02040503050406030204"/>
-    <w:charset w:val="00"/>
+    <w:charset w:val="CC"/>
     <w:family w:val="roman"/>
     <w:pitch w:val="variable"/>
     <w:sig w:usb0="E00006FF" w:usb1="420024FF" w:usb2="02000000" w:usb3="00000000" w:csb0="0000019F" w:csb1="00000000"/>
   </w:font>
   <w:font w:name="Calibri Light">
     <w:panose1 w:val="020F0302020204030204"/>
-    <w:charset w:val="00"/>
+    <w:charset w:val="CC"/>
     <w:family w:val="swiss"/>
     <w:pitch w:val="variable"/>
     <w:sig w:usb0="E0002AFF" w:usb1="C000247B" w:usb2="00000009" w:usb3="00000000" w:csb0="000001FF" w:csb1="00000000"/>
@@ -12073,6 +12095,7 @@
     <w:rsid w:val="00227D19"/>
     <w:rsid w:val="002B7726"/>
     <w:rsid w:val="002E1A2A"/>
+    <w:rsid w:val="00360899"/>
     <w:rsid w:val="00374A04"/>
     <w:rsid w:val="00561869"/>
     <w:rsid w:val="00582038"/>
@@ -12116,7 +12139,7 @@
       </w:pPr>
     </w:pPrDefault>
   </w:docDefaults>
-  <w:latentStyles w:defLockedState="0" w:defUIPriority="99" w:defSemiHidden="0" w:defUnhideWhenUsed="0" w:defQFormat="0" w:count="375">
+  <w:latentStyles w:defLockedState="0" w:defUIPriority="99" w:defSemiHidden="0" w:defUnhideWhenUsed="0" w:defQFormat="0" w:count="376">
     <w:lsdException w:name="Normal" w:uiPriority="0" w:qFormat="1"/>
     <w:lsdException w:name="heading 1" w:uiPriority="9" w:qFormat="1"/>
     <w:lsdException w:name="heading 2" w:semiHidden="1" w:uiPriority="9" w:unhideWhenUsed="1" w:qFormat="1"/>
@@ -12222,7 +12245,6 @@
     <w:lsdException w:name="HTML Sample" w:semiHidden="1" w:unhideWhenUsed="1"/>
     <w:lsdException w:name="HTML Typewriter" w:semiHidden="1" w:unhideWhenUsed="1"/>
     <w:lsdException w:name="HTML Variable" w:semiHidden="1" w:unhideWhenUsed="1"/>
-    <w:lsdException w:name="Normal Table" w:semiHidden="1" w:unhideWhenUsed="1"/>
     <w:lsdException w:name="annotation subject" w:semiHidden="1" w:unhideWhenUsed="1"/>
     <w:lsdException w:name="No List" w:semiHidden="1" w:unhideWhenUsed="1"/>
     <w:lsdException w:name="Outline List 1" w:semiHidden="1" w:unhideWhenUsed="1"/>
@@ -12269,10 +12291,8 @@
     <w:lsdException w:name="Table Subtle 2" w:semiHidden="1" w:unhideWhenUsed="1"/>
     <w:lsdException w:name="Table Web 1" w:semiHidden="1" w:unhideWhenUsed="1"/>
     <w:lsdException w:name="Table Web 2" w:semiHidden="1" w:unhideWhenUsed="1"/>
-    <w:lsdException w:name="Table Web 3" w:semiHidden="1" w:unhideWhenUsed="1"/>
     <w:lsdException w:name="Balloon Text" w:semiHidden="1" w:unhideWhenUsed="1"/>
     <w:lsdException w:name="Table Grid" w:uiPriority="39"/>
-    <w:lsdException w:name="Table Theme" w:semiHidden="1" w:unhideWhenUsed="1"/>
     <w:lsdException w:name="Placeholder Text" w:semiHidden="1"/>
     <w:lsdException w:name="No Spacing" w:uiPriority="1" w:qFormat="1"/>
     <w:lsdException w:name="Light Shading" w:uiPriority="60"/>
@@ -12492,6 +12512,7 @@
     <w:lsdException w:name="Smart Hyperlink" w:semiHidden="1" w:unhideWhenUsed="1"/>
     <w:lsdException w:name="Hashtag" w:semiHidden="1" w:unhideWhenUsed="1"/>
     <w:lsdException w:name="Unresolved Mention" w:semiHidden="1" w:unhideWhenUsed="1"/>
+    <w:lsdException w:name="Smart Link" w:semiHidden="1" w:unhideWhenUsed="1"/>
   </w:latentStyles>
   <w:style w:type="paragraph" w:default="1" w:styleId="a">
     <w:name w:val="Normal"/>

</xml_diff>